<commit_message>
Update Descripción General del proyecto a desarrollar.docx
test git
</commit_message>
<xml_diff>
--- a/Descripción General del proyecto a desarrollar.docx
+++ b/Descripción General del proyecto a desarrollar.docx
@@ -74,10 +74,11 @@
             <w:pPr>
               <w:spacing w:before="0" w:beforeLines="0" w:beforeAutospacing="0" w:afterLines="0" w:afterAutospacing="0" w:line="360" w:lineRule="auto"/>
               <w:rPr>
-                <w:rFonts w:ascii="Montserrat" w:hAnsi="Montserrat" w:cs="Arial"/>
-                <w:b w:val="0"/>
-                <w:bCs w:val="0"/>
-                <w:color w:val="376092" w:themeColor="accent1" w:themeShade="BF"/>
+                <w:rFonts w:hint="default" w:ascii="Montserrat" w:hAnsi="Montserrat" w:cs="Arial"/>
+                <w:b w:val="0"/>
+                <w:bCs w:val="0"/>
+                <w:color w:val="376092" w:themeColor="accent1" w:themeShade="BF"/>
+                <w:lang w:val="en-US"/>
               </w:rPr>
             </w:pPr>
             <w:r>
@@ -89,6 +90,18 @@
               </w:rPr>
               <w:t xml:space="preserve">Alumno: </w:t>
             </w:r>
+            <w:r>
+              <w:rPr>
+                <w:rFonts w:hint="default" w:ascii="Montserrat" w:hAnsi="Montserrat" w:cs="Arial"/>
+                <w:b w:val="0"/>
+                <w:bCs w:val="0"/>
+                <w:color w:val="376092" w:themeColor="accent1" w:themeShade="BF"/>
+                <w:lang w:val="en-US"/>
+              </w:rPr>
+              <w:t>(TEST GITHUB)</w:t>
+            </w:r>
+            <w:bookmarkStart w:id="0" w:name="_GoBack"/>
+            <w:bookmarkEnd w:id="0"/>
           </w:p>
           <w:p>
             <w:pPr>
@@ -838,8 +851,6 @@
         </w:rPr>
         <w:br w:type="page"/>
       </w:r>
-      <w:bookmarkStart w:id="0" w:name="_GoBack"/>
-      <w:bookmarkEnd w:id="0"/>
     </w:p>
     <w:p>
       <w:pPr>

</xml_diff>